<commit_message>
afegim npus serveis per homologar
</commit_message>
<xml_diff>
--- a/Documents/Àmbit Administració General de l'Estat(AGE)/D-DGT/Document homologació Registre de vehicles i conductors_v1.0.docx
+++ b/Documents/Àmbit Administració General de l'Estat(AGE)/D-DGT/Document homologació Registre de vehicles i conductors_v1.0.docx
@@ -60,11 +60,11 @@
         <w:tblLook w:val="04A0" w:firstRow="1" w:lastRow="0" w:firstColumn="1" w:lastColumn="0" w:noHBand="0" w:noVBand="1"/>
       </w:tblPr>
       <w:tblGrid>
-        <w:gridCol w:w="2869"/>
-        <w:gridCol w:w="2650"/>
-        <w:gridCol w:w="2382"/>
-        <w:gridCol w:w="4309"/>
-        <w:gridCol w:w="1819"/>
+        <w:gridCol w:w="3340"/>
+        <w:gridCol w:w="2530"/>
+        <w:gridCol w:w="2304"/>
+        <w:gridCol w:w="4101"/>
+        <w:gridCol w:w="1754"/>
       </w:tblGrid>
       <w:tr>
         <w:trPr>
@@ -73,7 +73,7 @@
         <w:tc>
           <w:tcPr>
             <w:cnfStyle w:val="001000000000" w:firstRow="0" w:lastRow="0" w:firstColumn="1" w:lastColumn="0" w:oddVBand="0" w:evenVBand="0" w:oddHBand="0" w:evenHBand="0" w:firstRowFirstColumn="0" w:firstRowLastColumn="0" w:lastRowFirstColumn="0" w:lastRowLastColumn="0"/>
-            <w:tcW w:w="2689" w:type="dxa"/>
+            <w:tcW w:w="3340" w:type="dxa"/>
             <w:vAlign w:val="center"/>
           </w:tcPr>
           <w:p>
@@ -87,7 +87,7 @@
         </w:tc>
         <w:tc>
           <w:tcPr>
-            <w:tcW w:w="2693" w:type="dxa"/>
+            <w:tcW w:w="2530" w:type="dxa"/>
           </w:tcPr>
           <w:p>
             <w:pPr>
@@ -101,7 +101,7 @@
         </w:tc>
         <w:tc>
           <w:tcPr>
-            <w:tcW w:w="2410" w:type="dxa"/>
+            <w:tcW w:w="2304" w:type="dxa"/>
           </w:tcPr>
           <w:p>
             <w:pPr>
@@ -115,7 +115,7 @@
         </w:tc>
         <w:tc>
           <w:tcPr>
-            <w:tcW w:w="4394" w:type="dxa"/>
+            <w:tcW w:w="4101" w:type="dxa"/>
           </w:tcPr>
           <w:p>
             <w:pPr>
@@ -129,7 +129,7 @@
         </w:tc>
         <w:tc>
           <w:tcPr>
-            <w:tcW w:w="1843" w:type="dxa"/>
+            <w:tcW w:w="1754" w:type="dxa"/>
           </w:tcPr>
           <w:p>
             <w:pPr>
@@ -167,7 +167,7 @@
         <w:tc>
           <w:tcPr>
             <w:cnfStyle w:val="001000000000" w:firstRow="0" w:lastRow="0" w:firstColumn="1" w:lastColumn="0" w:oddVBand="0" w:evenVBand="0" w:oddHBand="0" w:evenHBand="0" w:firstRowFirstColumn="0" w:firstRowLastColumn="0" w:lastRowFirstColumn="0" w:lastRowLastColumn="0"/>
-            <w:tcW w:w="2689" w:type="dxa"/>
+            <w:tcW w:w="3340" w:type="dxa"/>
             <w:vAlign w:val="center"/>
           </w:tcPr>
           <w:p>
@@ -184,7 +184,7 @@
         </w:tc>
         <w:tc>
           <w:tcPr>
-            <w:tcW w:w="2693" w:type="dxa"/>
+            <w:tcW w:w="2530" w:type="dxa"/>
           </w:tcPr>
           <w:p>
             <w:pPr>
@@ -199,7 +199,7 @@
         </w:tc>
         <w:tc>
           <w:tcPr>
-            <w:tcW w:w="2410" w:type="dxa"/>
+            <w:tcW w:w="2304" w:type="dxa"/>
           </w:tcPr>
           <w:p>
             <w:pPr>
@@ -214,7 +214,7 @@
         </w:tc>
         <w:tc>
           <w:tcPr>
-            <w:tcW w:w="4394" w:type="dxa"/>
+            <w:tcW w:w="4101" w:type="dxa"/>
             <w:vAlign w:val="center"/>
           </w:tcPr>
           <w:p>
@@ -238,7 +238,7 @@
         </w:tc>
         <w:tc>
           <w:tcPr>
-            <w:tcW w:w="1843" w:type="dxa"/>
+            <w:tcW w:w="1754" w:type="dxa"/>
           </w:tcPr>
           <w:p>
             <w:pPr>
@@ -256,7 +256,7 @@
         <w:tc>
           <w:tcPr>
             <w:cnfStyle w:val="001000000000" w:firstRow="0" w:lastRow="0" w:firstColumn="1" w:lastColumn="0" w:oddVBand="0" w:evenVBand="0" w:oddHBand="0" w:evenHBand="0" w:firstRowFirstColumn="0" w:firstRowLastColumn="0" w:lastRowFirstColumn="0" w:lastRowLastColumn="0"/>
-            <w:tcW w:w="2689" w:type="dxa"/>
+            <w:tcW w:w="3340" w:type="dxa"/>
             <w:vAlign w:val="center"/>
           </w:tcPr>
           <w:p>
@@ -273,7 +273,7 @@
         </w:tc>
         <w:tc>
           <w:tcPr>
-            <w:tcW w:w="2693" w:type="dxa"/>
+            <w:tcW w:w="2530" w:type="dxa"/>
           </w:tcPr>
           <w:p>
             <w:pPr>
@@ -288,7 +288,7 @@
         </w:tc>
         <w:tc>
           <w:tcPr>
-            <w:tcW w:w="2410" w:type="dxa"/>
+            <w:tcW w:w="2304" w:type="dxa"/>
           </w:tcPr>
           <w:p>
             <w:pPr>
@@ -303,7 +303,7 @@
         </w:tc>
         <w:tc>
           <w:tcPr>
-            <w:tcW w:w="4394" w:type="dxa"/>
+            <w:tcW w:w="4101" w:type="dxa"/>
             <w:vAlign w:val="center"/>
           </w:tcPr>
           <w:p>
@@ -315,16 +315,642 @@
               </w:rPr>
             </w:pPr>
             <w:r>
-              <w:t>Retorna els</w:t>
-            </w:r>
-            <w:r>
-              <w:t xml:space="preserve"> vehicles enregistrats a la DGT per a un propietari.</w:t>
-            </w:r>
-          </w:p>
-        </w:tc>
-        <w:tc>
-          <w:tcPr>
-            <w:tcW w:w="1843" w:type="dxa"/>
+              <w:t>Consulta de dades d’un vehicle per a sancions</w:t>
+            </w:r>
+            <w:r>
+              <w:t>.</w:t>
+            </w:r>
+          </w:p>
+        </w:tc>
+        <w:tc>
+          <w:tcPr>
+            <w:tcW w:w="1754" w:type="dxa"/>
+          </w:tcPr>
+          <w:p>
+            <w:pPr>
+              <w:cnfStyle w:val="000000000000" w:firstRow="0" w:lastRow="0" w:firstColumn="0" w:lastColumn="0" w:oddVBand="0" w:evenVBand="0" w:oddHBand="0" w:evenHBand="0" w:firstRowFirstColumn="0" w:firstRowLastColumn="0" w:lastRowFirstColumn="0" w:lastRowLastColumn="0"/>
+              <w:rPr>
+                <w:i/>
+                <w:sz w:val="20"/>
+                <w:szCs w:val="20"/>
+              </w:rPr>
+            </w:pPr>
+          </w:p>
+        </w:tc>
+      </w:tr>
+      <w:tr>
+        <w:trPr>
+          <w:cnfStyle w:val="000000100000" w:firstRow="0" w:lastRow="0" w:firstColumn="0" w:lastColumn="0" w:oddVBand="0" w:evenVBand="0" w:oddHBand="1" w:evenHBand="0" w:firstRowFirstColumn="0" w:firstRowLastColumn="0" w:lastRowFirstColumn="0" w:lastRowLastColumn="0"/>
+        </w:trPr>
+        <w:tc>
+          <w:tcPr>
+            <w:cnfStyle w:val="001000000000" w:firstRow="0" w:lastRow="0" w:firstColumn="1" w:lastColumn="0" w:oddVBand="0" w:evenVBand="0" w:oddHBand="0" w:evenHBand="0" w:firstRowFirstColumn="0" w:firstRowLastColumn="0" w:lastRowFirstColumn="0" w:lastRowLastColumn="0"/>
+            <w:tcW w:w="3340" w:type="dxa"/>
+            <w:vAlign w:val="center"/>
+          </w:tcPr>
+          <w:p>
+            <w:pPr>
+              <w:jc w:val="center"/>
+            </w:pPr>
+            <w:r>
+              <w:t xml:space="preserve">DGT_DADES_VEHICLE_SANCIONS </w:t>
+            </w:r>
+          </w:p>
+        </w:tc>
+        <w:tc>
+          <w:tcPr>
+            <w:tcW w:w="2530" w:type="dxa"/>
+          </w:tcPr>
+          <w:p>
+            <w:pPr>
+              <w:jc w:val="both"/>
+              <w:cnfStyle w:val="000000100000" w:firstRow="0" w:lastRow="0" w:firstColumn="0" w:lastColumn="0" w:oddVBand="0" w:evenVBand="0" w:oddHBand="1" w:evenHBand="0" w:firstRowFirstColumn="0" w:firstRowLastColumn="0" w:lastRowFirstColumn="0" w:lastRowLastColumn="0"/>
+              <w:rPr>
+                <w:sz w:val="20"/>
+                <w:szCs w:val="20"/>
+              </w:rPr>
+            </w:pPr>
+          </w:p>
+        </w:tc>
+        <w:tc>
+          <w:tcPr>
+            <w:tcW w:w="2304" w:type="dxa"/>
+          </w:tcPr>
+          <w:p>
+            <w:pPr>
+              <w:jc w:val="both"/>
+              <w:cnfStyle w:val="000000100000" w:firstRow="0" w:lastRow="0" w:firstColumn="0" w:lastColumn="0" w:oddVBand="0" w:evenVBand="0" w:oddHBand="1" w:evenHBand="0" w:firstRowFirstColumn="0" w:firstRowLastColumn="0" w:lastRowFirstColumn="0" w:lastRowLastColumn="0"/>
+              <w:rPr>
+                <w:sz w:val="20"/>
+                <w:szCs w:val="20"/>
+              </w:rPr>
+            </w:pPr>
+          </w:p>
+        </w:tc>
+        <w:tc>
+          <w:tcPr>
+            <w:tcW w:w="4101" w:type="dxa"/>
+            <w:vAlign w:val="center"/>
+          </w:tcPr>
+          <w:p>
+            <w:pPr>
+              <w:cnfStyle w:val="000000100000" w:firstRow="0" w:lastRow="0" w:firstColumn="0" w:lastColumn="0" w:oddVBand="0" w:evenVBand="0" w:oddHBand="1" w:evenHBand="0" w:firstRowFirstColumn="0" w:firstRowLastColumn="0" w:lastRowFirstColumn="0" w:lastRowLastColumn="0"/>
+            </w:pPr>
+            <w:r>
+              <w:t>Consulta de dades d’un vehicle per a sancions1 .</w:t>
+            </w:r>
+          </w:p>
+        </w:tc>
+        <w:tc>
+          <w:tcPr>
+            <w:tcW w:w="1754" w:type="dxa"/>
+          </w:tcPr>
+          <w:p>
+            <w:pPr>
+              <w:cnfStyle w:val="000000100000" w:firstRow="0" w:lastRow="0" w:firstColumn="0" w:lastColumn="0" w:oddVBand="0" w:evenVBand="0" w:oddHBand="1" w:evenHBand="0" w:firstRowFirstColumn="0" w:firstRowLastColumn="0" w:lastRowFirstColumn="0" w:lastRowLastColumn="0"/>
+              <w:rPr>
+                <w:i/>
+                <w:sz w:val="20"/>
+                <w:szCs w:val="20"/>
+              </w:rPr>
+            </w:pPr>
+          </w:p>
+        </w:tc>
+      </w:tr>
+      <w:tr>
+        <w:tc>
+          <w:tcPr>
+            <w:cnfStyle w:val="001000000000" w:firstRow="0" w:lastRow="0" w:firstColumn="1" w:lastColumn="0" w:oddVBand="0" w:evenVBand="0" w:oddHBand="0" w:evenHBand="0" w:firstRowFirstColumn="0" w:firstRowLastColumn="0" w:lastRowFirstColumn="0" w:lastRowLastColumn="0"/>
+            <w:tcW w:w="3340" w:type="dxa"/>
+            <w:vAlign w:val="center"/>
+          </w:tcPr>
+          <w:p>
+            <w:pPr>
+              <w:jc w:val="center"/>
+            </w:pPr>
+            <w:r>
+              <w:t xml:space="preserve">DGT_PERMISOS_CONDUCTOR </w:t>
+            </w:r>
+          </w:p>
+        </w:tc>
+        <w:tc>
+          <w:tcPr>
+            <w:tcW w:w="2530" w:type="dxa"/>
+          </w:tcPr>
+          <w:p>
+            <w:pPr>
+              <w:jc w:val="both"/>
+              <w:cnfStyle w:val="000000000000" w:firstRow="0" w:lastRow="0" w:firstColumn="0" w:lastColumn="0" w:oddVBand="0" w:evenVBand="0" w:oddHBand="0" w:evenHBand="0" w:firstRowFirstColumn="0" w:firstRowLastColumn="0" w:lastRowFirstColumn="0" w:lastRowLastColumn="0"/>
+              <w:rPr>
+                <w:sz w:val="20"/>
+                <w:szCs w:val="20"/>
+              </w:rPr>
+            </w:pPr>
+          </w:p>
+        </w:tc>
+        <w:tc>
+          <w:tcPr>
+            <w:tcW w:w="2304" w:type="dxa"/>
+          </w:tcPr>
+          <w:p>
+            <w:pPr>
+              <w:jc w:val="both"/>
+              <w:cnfStyle w:val="000000000000" w:firstRow="0" w:lastRow="0" w:firstColumn="0" w:lastColumn="0" w:oddVBand="0" w:evenVBand="0" w:oddHBand="0" w:evenHBand="0" w:firstRowFirstColumn="0" w:firstRowLastColumn="0" w:lastRowFirstColumn="0" w:lastRowLastColumn="0"/>
+              <w:rPr>
+                <w:sz w:val="20"/>
+                <w:szCs w:val="20"/>
+              </w:rPr>
+            </w:pPr>
+          </w:p>
+        </w:tc>
+        <w:tc>
+          <w:tcPr>
+            <w:tcW w:w="4101" w:type="dxa"/>
+            <w:vAlign w:val="center"/>
+          </w:tcPr>
+          <w:p>
+            <w:pPr>
+              <w:cnfStyle w:val="000000000000" w:firstRow="0" w:lastRow="0" w:firstColumn="0" w:lastColumn="0" w:oddVBand="0" w:evenVBand="0" w:oddHBand="0" w:evenHBand="0" w:firstRowFirstColumn="0" w:firstRowLastColumn="0" w:lastRowFirstColumn="0" w:lastRowLastColumn="0"/>
+            </w:pPr>
+            <w:r>
+              <w:t>Consulta de dades dels permisos de conduir d'un conductor.</w:t>
+            </w:r>
+          </w:p>
+        </w:tc>
+        <w:tc>
+          <w:tcPr>
+            <w:tcW w:w="1754" w:type="dxa"/>
+          </w:tcPr>
+          <w:p>
+            <w:pPr>
+              <w:cnfStyle w:val="000000000000" w:firstRow="0" w:lastRow="0" w:firstColumn="0" w:lastColumn="0" w:oddVBand="0" w:evenVBand="0" w:oddHBand="0" w:evenHBand="0" w:firstRowFirstColumn="0" w:firstRowLastColumn="0" w:lastRowFirstColumn="0" w:lastRowLastColumn="0"/>
+              <w:rPr>
+                <w:i/>
+                <w:sz w:val="20"/>
+                <w:szCs w:val="20"/>
+              </w:rPr>
+            </w:pPr>
+          </w:p>
+        </w:tc>
+      </w:tr>
+      <w:tr>
+        <w:trPr>
+          <w:cnfStyle w:val="000000100000" w:firstRow="0" w:lastRow="0" w:firstColumn="0" w:lastColumn="0" w:oddVBand="0" w:evenVBand="0" w:oddHBand="1" w:evenHBand="0" w:firstRowFirstColumn="0" w:firstRowLastColumn="0" w:lastRowFirstColumn="0" w:lastRowLastColumn="0"/>
+        </w:trPr>
+        <w:tc>
+          <w:tcPr>
+            <w:cnfStyle w:val="001000000000" w:firstRow="0" w:lastRow="0" w:firstColumn="1" w:lastColumn="0" w:oddVBand="0" w:evenVBand="0" w:oddHBand="0" w:evenHBand="0" w:firstRowFirstColumn="0" w:firstRowLastColumn="0" w:lastRowFirstColumn="0" w:lastRowLastColumn="0"/>
+            <w:tcW w:w="3340" w:type="dxa"/>
+            <w:vAlign w:val="center"/>
+          </w:tcPr>
+          <w:p>
+            <w:pPr>
+              <w:jc w:val="center"/>
+            </w:pPr>
+            <w:r>
+              <w:t xml:space="preserve">DGT_TITULAR_VIA </w:t>
+            </w:r>
+          </w:p>
+        </w:tc>
+        <w:tc>
+          <w:tcPr>
+            <w:tcW w:w="2530" w:type="dxa"/>
+          </w:tcPr>
+          <w:p>
+            <w:pPr>
+              <w:jc w:val="both"/>
+              <w:cnfStyle w:val="000000100000" w:firstRow="0" w:lastRow="0" w:firstColumn="0" w:lastColumn="0" w:oddVBand="0" w:evenVBand="0" w:oddHBand="1" w:evenHBand="0" w:firstRowFirstColumn="0" w:firstRowLastColumn="0" w:lastRowFirstColumn="0" w:lastRowLastColumn="0"/>
+              <w:rPr>
+                <w:sz w:val="20"/>
+                <w:szCs w:val="20"/>
+              </w:rPr>
+            </w:pPr>
+          </w:p>
+        </w:tc>
+        <w:tc>
+          <w:tcPr>
+            <w:tcW w:w="2304" w:type="dxa"/>
+          </w:tcPr>
+          <w:p>
+            <w:pPr>
+              <w:jc w:val="both"/>
+              <w:cnfStyle w:val="000000100000" w:firstRow="0" w:lastRow="0" w:firstColumn="0" w:lastColumn="0" w:oddVBand="0" w:evenVBand="0" w:oddHBand="1" w:evenHBand="0" w:firstRowFirstColumn="0" w:firstRowLastColumn="0" w:lastRowFirstColumn="0" w:lastRowLastColumn="0"/>
+              <w:rPr>
+                <w:sz w:val="20"/>
+                <w:szCs w:val="20"/>
+              </w:rPr>
+            </w:pPr>
+          </w:p>
+        </w:tc>
+        <w:tc>
+          <w:tcPr>
+            <w:tcW w:w="4101" w:type="dxa"/>
+            <w:vAlign w:val="center"/>
+          </w:tcPr>
+          <w:p>
+            <w:pPr>
+              <w:cnfStyle w:val="000000100000" w:firstRow="0" w:lastRow="0" w:firstColumn="0" w:lastColumn="0" w:oddVBand="0" w:evenVBand="0" w:oddHBand="1" w:evenHBand="0" w:firstRowFirstColumn="0" w:firstRowLastColumn="0" w:lastRowFirstColumn="0" w:lastRowLastColumn="0"/>
+            </w:pPr>
+            <w:r>
+              <w:t>Consulta de dades d'un vehicle per part del titular de la via.</w:t>
+            </w:r>
+          </w:p>
+        </w:tc>
+        <w:tc>
+          <w:tcPr>
+            <w:tcW w:w="1754" w:type="dxa"/>
+          </w:tcPr>
+          <w:p>
+            <w:pPr>
+              <w:cnfStyle w:val="000000100000" w:firstRow="0" w:lastRow="0" w:firstColumn="0" w:lastColumn="0" w:oddVBand="0" w:evenVBand="0" w:oddHBand="1" w:evenHBand="0" w:firstRowFirstColumn="0" w:firstRowLastColumn="0" w:lastRowFirstColumn="0" w:lastRowLastColumn="0"/>
+              <w:rPr>
+                <w:i/>
+                <w:sz w:val="20"/>
+                <w:szCs w:val="20"/>
+              </w:rPr>
+            </w:pPr>
+          </w:p>
+        </w:tc>
+      </w:tr>
+      <w:tr>
+        <w:tc>
+          <w:tcPr>
+            <w:cnfStyle w:val="001000000000" w:firstRow="0" w:lastRow="0" w:firstColumn="1" w:lastColumn="0" w:oddVBand="0" w:evenVBand="0" w:oddHBand="0" w:evenHBand="0" w:firstRowFirstColumn="0" w:firstRowLastColumn="0" w:lastRowFirstColumn="0" w:lastRowLastColumn="0"/>
+            <w:tcW w:w="3340" w:type="dxa"/>
+            <w:vAlign w:val="center"/>
+          </w:tcPr>
+          <w:p>
+            <w:pPr>
+              <w:jc w:val="center"/>
+            </w:pPr>
+            <w:r>
+              <w:t xml:space="preserve">DGT_SANCIONS_CONDUCTOR </w:t>
+            </w:r>
+          </w:p>
+        </w:tc>
+        <w:tc>
+          <w:tcPr>
+            <w:tcW w:w="2530" w:type="dxa"/>
+          </w:tcPr>
+          <w:p>
+            <w:pPr>
+              <w:jc w:val="both"/>
+              <w:cnfStyle w:val="000000000000" w:firstRow="0" w:lastRow="0" w:firstColumn="0" w:lastColumn="0" w:oddVBand="0" w:evenVBand="0" w:oddHBand="0" w:evenHBand="0" w:firstRowFirstColumn="0" w:firstRowLastColumn="0" w:lastRowFirstColumn="0" w:lastRowLastColumn="0"/>
+              <w:rPr>
+                <w:sz w:val="20"/>
+                <w:szCs w:val="20"/>
+              </w:rPr>
+            </w:pPr>
+          </w:p>
+        </w:tc>
+        <w:tc>
+          <w:tcPr>
+            <w:tcW w:w="2304" w:type="dxa"/>
+          </w:tcPr>
+          <w:p>
+            <w:pPr>
+              <w:jc w:val="both"/>
+              <w:cnfStyle w:val="000000000000" w:firstRow="0" w:lastRow="0" w:firstColumn="0" w:lastColumn="0" w:oddVBand="0" w:evenVBand="0" w:oddHBand="0" w:evenHBand="0" w:firstRowFirstColumn="0" w:firstRowLastColumn="0" w:lastRowFirstColumn="0" w:lastRowLastColumn="0"/>
+              <w:rPr>
+                <w:sz w:val="20"/>
+                <w:szCs w:val="20"/>
+              </w:rPr>
+            </w:pPr>
+          </w:p>
+        </w:tc>
+        <w:tc>
+          <w:tcPr>
+            <w:tcW w:w="4101" w:type="dxa"/>
+            <w:vAlign w:val="center"/>
+          </w:tcPr>
+          <w:p>
+            <w:pPr>
+              <w:cnfStyle w:val="000000000000" w:firstRow="0" w:lastRow="0" w:firstColumn="0" w:lastColumn="0" w:oddVBand="0" w:evenVBand="0" w:oddHBand="0" w:evenHBand="0" w:firstRowFirstColumn="0" w:firstRowLastColumn="0" w:lastRowFirstColumn="0" w:lastRowLastColumn="0"/>
+            </w:pPr>
+            <w:r>
+              <w:t>Consulta de sancions, vigències i condemnes penals d'un conductor.</w:t>
+            </w:r>
+          </w:p>
+        </w:tc>
+        <w:tc>
+          <w:tcPr>
+            <w:tcW w:w="1754" w:type="dxa"/>
+          </w:tcPr>
+          <w:p>
+            <w:pPr>
+              <w:cnfStyle w:val="000000000000" w:firstRow="0" w:lastRow="0" w:firstColumn="0" w:lastColumn="0" w:oddVBand="0" w:evenVBand="0" w:oddHBand="0" w:evenHBand="0" w:firstRowFirstColumn="0" w:firstRowLastColumn="0" w:lastRowFirstColumn="0" w:lastRowLastColumn="0"/>
+              <w:rPr>
+                <w:i/>
+                <w:sz w:val="20"/>
+                <w:szCs w:val="20"/>
+              </w:rPr>
+            </w:pPr>
+          </w:p>
+        </w:tc>
+      </w:tr>
+      <w:tr>
+        <w:trPr>
+          <w:cnfStyle w:val="000000100000" w:firstRow="0" w:lastRow="0" w:firstColumn="0" w:lastColumn="0" w:oddVBand="0" w:evenVBand="0" w:oddHBand="1" w:evenHBand="0" w:firstRowFirstColumn="0" w:firstRowLastColumn="0" w:lastRowFirstColumn="0" w:lastRowLastColumn="0"/>
+        </w:trPr>
+        <w:tc>
+          <w:tcPr>
+            <w:cnfStyle w:val="001000000000" w:firstRow="0" w:lastRow="0" w:firstColumn="1" w:lastColumn="0" w:oddVBand="0" w:evenVBand="0" w:oddHBand="0" w:evenHBand="0" w:firstRowFirstColumn="0" w:firstRowLastColumn="0" w:lastRowFirstColumn="0" w:lastRowLastColumn="0"/>
+            <w:tcW w:w="3340" w:type="dxa"/>
+            <w:vAlign w:val="center"/>
+          </w:tcPr>
+          <w:p>
+            <w:pPr>
+              <w:jc w:val="center"/>
+            </w:pPr>
+            <w:r>
+              <w:t xml:space="preserve">DGT_VEHICLES_CONDUCTOR </w:t>
+            </w:r>
+          </w:p>
+        </w:tc>
+        <w:tc>
+          <w:tcPr>
+            <w:tcW w:w="2530" w:type="dxa"/>
+          </w:tcPr>
+          <w:p>
+            <w:pPr>
+              <w:jc w:val="both"/>
+              <w:cnfStyle w:val="000000100000" w:firstRow="0" w:lastRow="0" w:firstColumn="0" w:lastColumn="0" w:oddVBand="0" w:evenVBand="0" w:oddHBand="1" w:evenHBand="0" w:firstRowFirstColumn="0" w:firstRowLastColumn="0" w:lastRowFirstColumn="0" w:lastRowLastColumn="0"/>
+              <w:rPr>
+                <w:sz w:val="20"/>
+                <w:szCs w:val="20"/>
+              </w:rPr>
+            </w:pPr>
+          </w:p>
+        </w:tc>
+        <w:tc>
+          <w:tcPr>
+            <w:tcW w:w="2304" w:type="dxa"/>
+          </w:tcPr>
+          <w:p>
+            <w:pPr>
+              <w:jc w:val="both"/>
+              <w:cnfStyle w:val="000000100000" w:firstRow="0" w:lastRow="0" w:firstColumn="0" w:lastColumn="0" w:oddVBand="0" w:evenVBand="0" w:oddHBand="1" w:evenHBand="0" w:firstRowFirstColumn="0" w:firstRowLastColumn="0" w:lastRowFirstColumn="0" w:lastRowLastColumn="0"/>
+              <w:rPr>
+                <w:sz w:val="20"/>
+                <w:szCs w:val="20"/>
+              </w:rPr>
+            </w:pPr>
+          </w:p>
+        </w:tc>
+        <w:tc>
+          <w:tcPr>
+            <w:tcW w:w="4101" w:type="dxa"/>
+            <w:vAlign w:val="center"/>
+          </w:tcPr>
+          <w:p>
+            <w:pPr>
+              <w:cnfStyle w:val="000000100000" w:firstRow="0" w:lastRow="0" w:firstColumn="0" w:lastColumn="0" w:oddVBand="0" w:evenVBand="0" w:oddHBand="1" w:evenHBand="0" w:firstRowFirstColumn="0" w:firstRowLastColumn="0" w:lastRowFirstColumn="0" w:lastRowLastColumn="0"/>
+            </w:pPr>
+            <w:r>
+              <w:t>Consulta dels vehicles</w:t>
+            </w:r>
+            <w:r>
+              <w:t xml:space="preserve"> </w:t>
+            </w:r>
+            <w:r>
+              <w:t>enregistrats a la DGT per a un propietari.</w:t>
+            </w:r>
+          </w:p>
+        </w:tc>
+        <w:tc>
+          <w:tcPr>
+            <w:tcW w:w="1754" w:type="dxa"/>
+          </w:tcPr>
+          <w:p>
+            <w:pPr>
+              <w:cnfStyle w:val="000000100000" w:firstRow="0" w:lastRow="0" w:firstColumn="0" w:lastColumn="0" w:oddVBand="0" w:evenVBand="0" w:oddHBand="1" w:evenHBand="0" w:firstRowFirstColumn="0" w:firstRowLastColumn="0" w:lastRowFirstColumn="0" w:lastRowLastColumn="0"/>
+              <w:rPr>
+                <w:i/>
+                <w:sz w:val="20"/>
+                <w:szCs w:val="20"/>
+              </w:rPr>
+            </w:pPr>
+          </w:p>
+        </w:tc>
+      </w:tr>
+      <w:tr>
+        <w:tc>
+          <w:tcPr>
+            <w:cnfStyle w:val="001000000000" w:firstRow="0" w:lastRow="0" w:firstColumn="1" w:lastColumn="0" w:oddVBand="0" w:evenVBand="0" w:oddHBand="0" w:evenHBand="0" w:firstRowFirstColumn="0" w:firstRowLastColumn="0" w:lastRowFirstColumn="0" w:lastRowLastColumn="0"/>
+            <w:tcW w:w="3340" w:type="dxa"/>
+            <w:vAlign w:val="center"/>
+          </w:tcPr>
+          <w:p>
+            <w:pPr>
+              <w:jc w:val="center"/>
+            </w:pPr>
+            <w:r>
+              <w:t xml:space="preserve">DGT_DISTINTIU_MEDIAMBIENTAL </w:t>
+            </w:r>
+          </w:p>
+        </w:tc>
+        <w:tc>
+          <w:tcPr>
+            <w:tcW w:w="2530" w:type="dxa"/>
+          </w:tcPr>
+          <w:p>
+            <w:pPr>
+              <w:jc w:val="both"/>
+              <w:cnfStyle w:val="000000000000" w:firstRow="0" w:lastRow="0" w:firstColumn="0" w:lastColumn="0" w:oddVBand="0" w:evenVBand="0" w:oddHBand="0" w:evenHBand="0" w:firstRowFirstColumn="0" w:firstRowLastColumn="0" w:lastRowFirstColumn="0" w:lastRowLastColumn="0"/>
+              <w:rPr>
+                <w:sz w:val="20"/>
+                <w:szCs w:val="20"/>
+              </w:rPr>
+            </w:pPr>
+          </w:p>
+        </w:tc>
+        <w:tc>
+          <w:tcPr>
+            <w:tcW w:w="2304" w:type="dxa"/>
+          </w:tcPr>
+          <w:p>
+            <w:pPr>
+              <w:jc w:val="both"/>
+              <w:cnfStyle w:val="000000000000" w:firstRow="0" w:lastRow="0" w:firstColumn="0" w:lastColumn="0" w:oddVBand="0" w:evenVBand="0" w:oddHBand="0" w:evenHBand="0" w:firstRowFirstColumn="0" w:firstRowLastColumn="0" w:lastRowFirstColumn="0" w:lastRowLastColumn="0"/>
+              <w:rPr>
+                <w:sz w:val="20"/>
+                <w:szCs w:val="20"/>
+              </w:rPr>
+            </w:pPr>
+          </w:p>
+        </w:tc>
+        <w:tc>
+          <w:tcPr>
+            <w:tcW w:w="4101" w:type="dxa"/>
+            <w:vAlign w:val="center"/>
+          </w:tcPr>
+          <w:p>
+            <w:pPr>
+              <w:cnfStyle w:val="000000000000" w:firstRow="0" w:lastRow="0" w:firstColumn="0" w:lastColumn="0" w:oddVBand="0" w:evenVBand="0" w:oddHBand="0" w:evenHBand="0" w:firstRowFirstColumn="0" w:firstRowLastColumn="0" w:lastRowFirstColumn="0" w:lastRowLastColumn="0"/>
+            </w:pPr>
+            <w:r>
+              <w:t>Consulta del distintiu mediambiental d’un vehicle.</w:t>
+            </w:r>
+          </w:p>
+        </w:tc>
+        <w:tc>
+          <w:tcPr>
+            <w:tcW w:w="1754" w:type="dxa"/>
+          </w:tcPr>
+          <w:p>
+            <w:pPr>
+              <w:cnfStyle w:val="000000000000" w:firstRow="0" w:lastRow="0" w:firstColumn="0" w:lastColumn="0" w:oddVBand="0" w:evenVBand="0" w:oddHBand="0" w:evenHBand="0" w:firstRowFirstColumn="0" w:firstRowLastColumn="0" w:lastRowFirstColumn="0" w:lastRowLastColumn="0"/>
+              <w:rPr>
+                <w:i/>
+                <w:sz w:val="20"/>
+                <w:szCs w:val="20"/>
+              </w:rPr>
+            </w:pPr>
+          </w:p>
+        </w:tc>
+      </w:tr>
+      <w:tr>
+        <w:trPr>
+          <w:cnfStyle w:val="000000100000" w:firstRow="0" w:lastRow="0" w:firstColumn="0" w:lastColumn="0" w:oddVBand="0" w:evenVBand="0" w:oddHBand="1" w:evenHBand="0" w:firstRowFirstColumn="0" w:firstRowLastColumn="0" w:lastRowFirstColumn="0" w:lastRowLastColumn="0"/>
+        </w:trPr>
+        <w:tc>
+          <w:tcPr>
+            <w:cnfStyle w:val="001000000000" w:firstRow="0" w:lastRow="0" w:firstColumn="1" w:lastColumn="0" w:oddVBand="0" w:evenVBand="0" w:oddHBand="0" w:evenHBand="0" w:firstRowFirstColumn="0" w:firstRowLastColumn="0" w:lastRowFirstColumn="0" w:lastRowLastColumn="0"/>
+            <w:tcW w:w="3340" w:type="dxa"/>
+            <w:vAlign w:val="center"/>
+          </w:tcPr>
+          <w:p>
+            <w:pPr>
+              <w:jc w:val="center"/>
+            </w:pPr>
+            <w:r>
+              <w:t xml:space="preserve">DGT_EUCARIS </w:t>
+            </w:r>
+          </w:p>
+        </w:tc>
+        <w:tc>
+          <w:tcPr>
+            <w:tcW w:w="2530" w:type="dxa"/>
+          </w:tcPr>
+          <w:p>
+            <w:pPr>
+              <w:jc w:val="both"/>
+              <w:cnfStyle w:val="000000100000" w:firstRow="0" w:lastRow="0" w:firstColumn="0" w:lastColumn="0" w:oddVBand="0" w:evenVBand="0" w:oddHBand="1" w:evenHBand="0" w:firstRowFirstColumn="0" w:firstRowLastColumn="0" w:lastRowFirstColumn="0" w:lastRowLastColumn="0"/>
+              <w:rPr>
+                <w:sz w:val="20"/>
+                <w:szCs w:val="20"/>
+              </w:rPr>
+            </w:pPr>
+          </w:p>
+        </w:tc>
+        <w:tc>
+          <w:tcPr>
+            <w:tcW w:w="2304" w:type="dxa"/>
+          </w:tcPr>
+          <w:p>
+            <w:pPr>
+              <w:jc w:val="both"/>
+              <w:cnfStyle w:val="000000100000" w:firstRow="0" w:lastRow="0" w:firstColumn="0" w:lastColumn="0" w:oddVBand="0" w:evenVBand="0" w:oddHBand="1" w:evenHBand="0" w:firstRowFirstColumn="0" w:firstRowLastColumn="0" w:lastRowFirstColumn="0" w:lastRowLastColumn="0"/>
+              <w:rPr>
+                <w:sz w:val="20"/>
+                <w:szCs w:val="20"/>
+              </w:rPr>
+            </w:pPr>
+          </w:p>
+        </w:tc>
+        <w:tc>
+          <w:tcPr>
+            <w:tcW w:w="4101" w:type="dxa"/>
+            <w:vAlign w:val="center"/>
+          </w:tcPr>
+          <w:p>
+            <w:pPr>
+              <w:cnfStyle w:val="000000100000" w:firstRow="0" w:lastRow="0" w:firstColumn="0" w:lastColumn="0" w:oddVBand="0" w:evenVBand="0" w:oddHBand="1" w:evenHBand="0" w:firstRowFirstColumn="0" w:firstRowLastColumn="0" w:lastRowFirstColumn="0" w:lastRowLastColumn="0"/>
+            </w:pPr>
+            <w:r>
+              <w:t>Consulta de dades d’un vehicle EUCARIS (European Car and Driving License Information System).</w:t>
+            </w:r>
+          </w:p>
+        </w:tc>
+        <w:tc>
+          <w:tcPr>
+            <w:tcW w:w="1754" w:type="dxa"/>
+          </w:tcPr>
+          <w:p>
+            <w:pPr>
+              <w:cnfStyle w:val="000000100000" w:firstRow="0" w:lastRow="0" w:firstColumn="0" w:lastColumn="0" w:oddVBand="0" w:evenVBand="0" w:oddHBand="1" w:evenHBand="0" w:firstRowFirstColumn="0" w:firstRowLastColumn="0" w:lastRowFirstColumn="0" w:lastRowLastColumn="0"/>
+              <w:rPr>
+                <w:i/>
+                <w:sz w:val="20"/>
+                <w:szCs w:val="20"/>
+              </w:rPr>
+            </w:pPr>
+          </w:p>
+        </w:tc>
+      </w:tr>
+      <w:tr>
+        <w:tc>
+          <w:tcPr>
+            <w:cnfStyle w:val="001000000000" w:firstRow="0" w:lastRow="0" w:firstColumn="1" w:lastColumn="0" w:oddVBand="0" w:evenVBand="0" w:oddHBand="0" w:evenHBand="0" w:firstRowFirstColumn="0" w:firstRowLastColumn="0" w:lastRowFirstColumn="0" w:lastRowLastColumn="0"/>
+            <w:tcW w:w="3340" w:type="dxa"/>
+            <w:vAlign w:val="center"/>
+          </w:tcPr>
+          <w:p>
+            <w:pPr>
+              <w:jc w:val="center"/>
+            </w:pPr>
+            <w:r>
+              <w:t xml:space="preserve">DGT_DADES_VEHICLE_IVTM </w:t>
+            </w:r>
+          </w:p>
+        </w:tc>
+        <w:tc>
+          <w:tcPr>
+            <w:tcW w:w="2530" w:type="dxa"/>
+          </w:tcPr>
+          <w:p>
+            <w:pPr>
+              <w:jc w:val="both"/>
+              <w:cnfStyle w:val="000000000000" w:firstRow="0" w:lastRow="0" w:firstColumn="0" w:lastColumn="0" w:oddVBand="0" w:evenVBand="0" w:oddHBand="0" w:evenHBand="0" w:firstRowFirstColumn="0" w:firstRowLastColumn="0" w:lastRowFirstColumn="0" w:lastRowLastColumn="0"/>
+              <w:rPr>
+                <w:sz w:val="20"/>
+                <w:szCs w:val="20"/>
+              </w:rPr>
+            </w:pPr>
+          </w:p>
+        </w:tc>
+        <w:tc>
+          <w:tcPr>
+            <w:tcW w:w="2304" w:type="dxa"/>
+          </w:tcPr>
+          <w:p>
+            <w:pPr>
+              <w:jc w:val="both"/>
+              <w:cnfStyle w:val="000000000000" w:firstRow="0" w:lastRow="0" w:firstColumn="0" w:lastColumn="0" w:oddVBand="0" w:evenVBand="0" w:oddHBand="0" w:evenHBand="0" w:firstRowFirstColumn="0" w:firstRowLastColumn="0" w:lastRowFirstColumn="0" w:lastRowLastColumn="0"/>
+              <w:rPr>
+                <w:sz w:val="20"/>
+                <w:szCs w:val="20"/>
+              </w:rPr>
+            </w:pPr>
+          </w:p>
+        </w:tc>
+        <w:tc>
+          <w:tcPr>
+            <w:tcW w:w="4101" w:type="dxa"/>
+            <w:vAlign w:val="center"/>
+          </w:tcPr>
+          <w:p>
+            <w:pPr>
+              <w:cnfStyle w:val="000000000000" w:firstRow="0" w:lastRow="0" w:firstColumn="0" w:lastColumn="0" w:oddVBand="0" w:evenVBand="0" w:oddHBand="0" w:evenHBand="0" w:firstRowFirstColumn="0" w:firstRowLastColumn="0" w:lastRowFirstColumn="0" w:lastRowLastColumn="0"/>
+            </w:pPr>
+            <w:r>
+              <w:t>Consulta de dades d’un vehicle per l’impost de vehicles de tracció mecànica.</w:t>
+            </w:r>
+          </w:p>
+        </w:tc>
+        <w:tc>
+          <w:tcPr>
+            <w:tcW w:w="1754" w:type="dxa"/>
           </w:tcPr>
           <w:p>
             <w:pPr>
@@ -381,6 +1007,7 @@
         <w:jc w:val="both"/>
       </w:pPr>
       <w:r>
+        <w:lastRenderedPageBreak/>
         <w:t xml:space="preserve">L’ID de petició de a nivell de PCI ha de ser únic. Per tant, es recomana que es generi de la següent manera: </w:t>
       </w:r>
       <w:r>
@@ -1127,15 +1754,6 @@
   </w:num>
   <w:num w:numId="4" w16cid:durableId="637151126">
     <w:abstractNumId w:val="1"/>
-    <w:lvlOverride w:ilvl="0"/>
-    <w:lvlOverride w:ilvl="1"/>
-    <w:lvlOverride w:ilvl="2"/>
-    <w:lvlOverride w:ilvl="3"/>
-    <w:lvlOverride w:ilvl="4"/>
-    <w:lvlOverride w:ilvl="5"/>
-    <w:lvlOverride w:ilvl="6"/>
-    <w:lvlOverride w:ilvl="7"/>
-    <w:lvlOverride w:ilvl="8"/>
   </w:num>
 </w:numbering>
 </file>
@@ -1263,6 +1881,7 @@
     <w:lsdException w:name="HTML Sample" w:semiHidden="1" w:unhideWhenUsed="1"/>
     <w:lsdException w:name="HTML Typewriter" w:semiHidden="1" w:unhideWhenUsed="1"/>
     <w:lsdException w:name="HTML Variable" w:semiHidden="1" w:unhideWhenUsed="1"/>
+    <w:lsdException w:name="Normal Table" w:semiHidden="1" w:unhideWhenUsed="1"/>
     <w:lsdException w:name="annotation subject" w:semiHidden="1" w:unhideWhenUsed="1"/>
     <w:lsdException w:name="No List" w:semiHidden="1" w:unhideWhenUsed="1"/>
     <w:lsdException w:name="Outline List 1" w:semiHidden="1" w:unhideWhenUsed="1"/>
@@ -1305,8 +1924,11 @@
     <w:lsdException w:name="Table Contemporary" w:semiHidden="1" w:unhideWhenUsed="1"/>
     <w:lsdException w:name="Table Elegant" w:semiHidden="1" w:unhideWhenUsed="1"/>
     <w:lsdException w:name="Table Professional" w:semiHidden="1" w:unhideWhenUsed="1"/>
+    <w:lsdException w:name="Table Subtle 1" w:semiHidden="1" w:unhideWhenUsed="1"/>
     <w:lsdException w:name="Table Subtle 2" w:semiHidden="1" w:unhideWhenUsed="1"/>
     <w:lsdException w:name="Table Web 1" w:semiHidden="1" w:unhideWhenUsed="1"/>
+    <w:lsdException w:name="Table Web 2" w:semiHidden="1" w:unhideWhenUsed="1"/>
+    <w:lsdException w:name="Table Web 3" w:semiHidden="1" w:unhideWhenUsed="1"/>
     <w:lsdException w:name="Balloon Text" w:semiHidden="1" w:unhideWhenUsed="1"/>
     <w:lsdException w:name="Table Grid" w:uiPriority="39"/>
     <w:lsdException w:name="Table Theme" w:semiHidden="1" w:unhideWhenUsed="1"/>

</xml_diff>